<commit_message>
Update BIOL3120 2021 Bioinformatics prac 3 worksheet.docx
</commit_message>
<xml_diff>
--- a/BIOL3120/Practicals/Week 11/Bioinformatics exercise 3-20220518/BIOL3120 2021 Bioinformatics prac 3 worksheet.docx
+++ b/BIOL3120/Practicals/Week 11/Bioinformatics exercise 3-20220518/BIOL3120 2021 Bioinformatics prac 3 worksheet.docx
@@ -279,13 +279,23 @@
         </w:rPr>
         <w:t xml:space="preserve">Independently </w:t>
       </w:r>
-      <w:r>
-        <w:rPr>
-          <w:rFonts w:ascii="Helvetica Neue" w:hAnsi="Helvetica Neue" w:cs="Courier New"/>
-          <w:sz w:val="22"/>
-          <w:szCs w:val="22"/>
-        </w:rPr>
-        <w:t>analyse predicted</w:t>
+      <w:proofErr w:type="spellStart"/>
+      <w:r>
+        <w:rPr>
+          <w:rFonts w:ascii="Helvetica Neue" w:hAnsi="Helvetica Neue" w:cs="Courier New"/>
+          <w:sz w:val="22"/>
+          <w:szCs w:val="22"/>
+        </w:rPr>
+        <w:t>analyse</w:t>
+      </w:r>
+      <w:proofErr w:type="spellEnd"/>
+      <w:r>
+        <w:rPr>
+          <w:rFonts w:ascii="Helvetica Neue" w:hAnsi="Helvetica Neue" w:cs="Courier New"/>
+          <w:sz w:val="22"/>
+          <w:szCs w:val="22"/>
+        </w:rPr>
+        <w:t xml:space="preserve"> predicted</w:t>
       </w:r>
       <w:r>
         <w:rPr>
@@ -727,7 +737,25 @@
           <w:sz w:val="22"/>
           <w:szCs w:val="22"/>
         </w:rPr>
-        <w:t xml:space="preserve">in benchling and covert this to the </w:t>
+        <w:t xml:space="preserve">in </w:t>
+      </w:r>
+      <w:proofErr w:type="spellStart"/>
+      <w:r>
+        <w:rPr>
+          <w:rFonts w:ascii="Helvetica Neue" w:hAnsi="Helvetica Neue" w:cs="Courier New"/>
+          <w:sz w:val="22"/>
+          <w:szCs w:val="22"/>
+        </w:rPr>
+        <w:t>benchling</w:t>
+      </w:r>
+      <w:proofErr w:type="spellEnd"/>
+      <w:r>
+        <w:rPr>
+          <w:rFonts w:ascii="Helvetica Neue" w:hAnsi="Helvetica Neue" w:cs="Courier New"/>
+          <w:sz w:val="22"/>
+          <w:szCs w:val="22"/>
+        </w:rPr>
+        <w:t xml:space="preserve"> and covert this to the </w:t>
       </w:r>
       <w:r>
         <w:rPr>
@@ -787,7 +815,25 @@
           <w:sz w:val="22"/>
           <w:szCs w:val="22"/>
         </w:rPr>
-        <w:t xml:space="preserve"> sequences are provided on iLearn.</w:t>
+        <w:t xml:space="preserve"> sequences are provided on </w:t>
+      </w:r>
+      <w:proofErr w:type="spellStart"/>
+      <w:r>
+        <w:rPr>
+          <w:rFonts w:ascii="Helvetica Neue" w:hAnsi="Helvetica Neue" w:cs="Courier New"/>
+          <w:sz w:val="22"/>
+          <w:szCs w:val="22"/>
+        </w:rPr>
+        <w:t>iLearn</w:t>
+      </w:r>
+      <w:proofErr w:type="spellEnd"/>
+      <w:r>
+        <w:rPr>
+          <w:rFonts w:ascii="Helvetica Neue" w:hAnsi="Helvetica Neue" w:cs="Courier New"/>
+          <w:sz w:val="22"/>
+          <w:szCs w:val="22"/>
+        </w:rPr>
+        <w:t>.</w:t>
       </w:r>
       <w:r>
         <w:rPr>
@@ -1072,6 +1118,15 @@
                 <w:szCs w:val="22"/>
               </w:rPr>
             </w:pPr>
+            <w:r>
+              <w:rPr>
+                <w:rFonts w:ascii="Helvetica Neue" w:hAnsi="Helvetica Neue"/>
+                <w:color w:val="000000" w:themeColor="text1"/>
+                <w:sz w:val="22"/>
+                <w:szCs w:val="22"/>
+              </w:rPr>
+              <w:t>None</w:t>
+            </w:r>
           </w:p>
         </w:tc>
         <w:tc>
@@ -1089,6 +1144,15 @@
                 <w:szCs w:val="22"/>
               </w:rPr>
             </w:pPr>
+            <w:r>
+              <w:rPr>
+                <w:rFonts w:ascii="Helvetica Neue" w:hAnsi="Helvetica Neue"/>
+                <w:color w:val="000000" w:themeColor="text1"/>
+                <w:sz w:val="22"/>
+                <w:szCs w:val="22"/>
+              </w:rPr>
+              <w:t>None</w:t>
+            </w:r>
           </w:p>
         </w:tc>
       </w:tr>
@@ -1155,6 +1219,15 @@
                 <w:szCs w:val="22"/>
               </w:rPr>
             </w:pPr>
+            <w:r>
+              <w:rPr>
+                <w:rFonts w:ascii="Helvetica Neue" w:hAnsi="Helvetica Neue"/>
+                <w:color w:val="000000" w:themeColor="text1"/>
+                <w:sz w:val="22"/>
+                <w:szCs w:val="22"/>
+              </w:rPr>
+              <w:t>c.1861A&gt;G</w:t>
+            </w:r>
           </w:p>
         </w:tc>
         <w:tc>
@@ -1172,6 +1245,26 @@
                 <w:szCs w:val="22"/>
               </w:rPr>
             </w:pPr>
+            <w:proofErr w:type="gramStart"/>
+            <w:r>
+              <w:rPr>
+                <w:rFonts w:ascii="Helvetica Neue" w:hAnsi="Helvetica Neue"/>
+                <w:color w:val="000000" w:themeColor="text1"/>
+                <w:sz w:val="22"/>
+                <w:szCs w:val="22"/>
+              </w:rPr>
+              <w:t>p.S</w:t>
+            </w:r>
+            <w:proofErr w:type="gramEnd"/>
+            <w:r>
+              <w:rPr>
+                <w:rFonts w:ascii="Helvetica Neue" w:hAnsi="Helvetica Neue"/>
+                <w:color w:val="000000" w:themeColor="text1"/>
+                <w:sz w:val="22"/>
+                <w:szCs w:val="22"/>
+              </w:rPr>
+              <w:t>621G</w:t>
+            </w:r>
           </w:p>
         </w:tc>
       </w:tr>
@@ -1238,6 +1331,15 @@
                 <w:szCs w:val="22"/>
               </w:rPr>
             </w:pPr>
+            <w:r>
+              <w:rPr>
+                <w:rFonts w:ascii="Helvetica Neue" w:hAnsi="Helvetica Neue"/>
+                <w:color w:val="000000" w:themeColor="text1"/>
+                <w:sz w:val="22"/>
+                <w:szCs w:val="22"/>
+              </w:rPr>
+              <w:t>c.583A&gt;C</w:t>
+            </w:r>
           </w:p>
         </w:tc>
         <w:tc>
@@ -1255,6 +1357,26 @@
                 <w:szCs w:val="22"/>
               </w:rPr>
             </w:pPr>
+            <w:proofErr w:type="gramStart"/>
+            <w:r>
+              <w:rPr>
+                <w:rFonts w:ascii="Helvetica Neue" w:hAnsi="Helvetica Neue"/>
+                <w:color w:val="000000" w:themeColor="text1"/>
+                <w:sz w:val="22"/>
+                <w:szCs w:val="22"/>
+              </w:rPr>
+              <w:t>p.S</w:t>
+            </w:r>
+            <w:proofErr w:type="gramEnd"/>
+            <w:r>
+              <w:rPr>
+                <w:rFonts w:ascii="Helvetica Neue" w:hAnsi="Helvetica Neue"/>
+                <w:color w:val="000000" w:themeColor="text1"/>
+                <w:sz w:val="22"/>
+                <w:szCs w:val="22"/>
+              </w:rPr>
+              <w:t>195R</w:t>
+            </w:r>
           </w:p>
         </w:tc>
       </w:tr>
@@ -1321,6 +1443,15 @@
                 <w:szCs w:val="22"/>
               </w:rPr>
             </w:pPr>
+            <w:r>
+              <w:rPr>
+                <w:rFonts w:ascii="Helvetica Neue" w:hAnsi="Helvetica Neue"/>
+                <w:color w:val="000000" w:themeColor="text1"/>
+                <w:sz w:val="22"/>
+                <w:szCs w:val="22"/>
+              </w:rPr>
+              <w:t>c.1721G&gt;A</w:t>
+            </w:r>
           </w:p>
         </w:tc>
         <w:tc>
@@ -1338,6 +1469,26 @@
                 <w:szCs w:val="22"/>
               </w:rPr>
             </w:pPr>
+            <w:proofErr w:type="gramStart"/>
+            <w:r>
+              <w:rPr>
+                <w:rFonts w:ascii="Helvetica Neue" w:hAnsi="Helvetica Neue"/>
+                <w:color w:val="000000" w:themeColor="text1"/>
+                <w:sz w:val="22"/>
+                <w:szCs w:val="22"/>
+              </w:rPr>
+              <w:t>p.R</w:t>
+            </w:r>
+            <w:proofErr w:type="gramEnd"/>
+            <w:r>
+              <w:rPr>
+                <w:rFonts w:ascii="Helvetica Neue" w:hAnsi="Helvetica Neue"/>
+                <w:color w:val="000000" w:themeColor="text1"/>
+                <w:sz w:val="22"/>
+                <w:szCs w:val="22"/>
+              </w:rPr>
+              <w:t>574Q</w:t>
+            </w:r>
           </w:p>
         </w:tc>
       </w:tr>
@@ -1551,7 +1702,18 @@
             <w:szCs w:val="22"/>
             <w:lang w:val="en-AU"/>
           </w:rPr>
-          <w:t>https://gnomad.broadinstitute.org/</w:t>
+          <w:t>https://gnomad.broa</w:t>
+        </w:r>
+        <w:r>
+          <w:rPr>
+            <w:rStyle w:val="Hyperlink"/>
+            <w:rFonts w:ascii="Helvetica Neue" w:hAnsi="Helvetica Neue"/>
+            <w:bCs/>
+            <w:sz w:val="22"/>
+            <w:szCs w:val="22"/>
+            <w:lang w:val="en-AU"/>
+          </w:rPr>
+          <w:t>dinstitute.org/</w:t>
         </w:r>
       </w:hyperlink>
       <w:r>
@@ -1574,7 +1736,27 @@
             <w:szCs w:val="22"/>
             <w:lang w:val="en-AU"/>
           </w:rPr>
-          <w:t>https://sift.bii.a-star.edu.sg/www/SIFT_seq_submit2.html</w:t>
+          <w:t>https://sift.bii</w:t>
+        </w:r>
+        <w:r>
+          <w:rPr>
+            <w:rStyle w:val="Hyperlink"/>
+            <w:rFonts w:ascii="Helvetica Neue" w:hAnsi="Helvetica Neue"/>
+            <w:sz w:val="22"/>
+            <w:szCs w:val="22"/>
+            <w:lang w:val="en-AU"/>
+          </w:rPr>
+          <w:t>.a-star.</w:t>
+        </w:r>
+        <w:r>
+          <w:rPr>
+            <w:rStyle w:val="Hyperlink"/>
+            <w:rFonts w:ascii="Helvetica Neue" w:hAnsi="Helvetica Neue"/>
+            <w:sz w:val="22"/>
+            <w:szCs w:val="22"/>
+            <w:lang w:val="en-AU"/>
+          </w:rPr>
+          <w:t>edu.sg/www/SIFT_seq_submit2.html</w:t>
         </w:r>
       </w:hyperlink>
       <w:r>
@@ -1618,7 +1800,17 @@
             <w:szCs w:val="22"/>
             <w:lang w:val="en-AU"/>
           </w:rPr>
-          <w:t>https://www.ncbi.nlm.nih.gov/</w:t>
+          <w:t>https://www.ncbi.n</w:t>
+        </w:r>
+        <w:r>
+          <w:rPr>
+            <w:rStyle w:val="Hyperlink"/>
+            <w:rFonts w:ascii="Helvetica Neue" w:hAnsi="Helvetica Neue"/>
+            <w:sz w:val="22"/>
+            <w:szCs w:val="22"/>
+            <w:lang w:val="en-AU"/>
+          </w:rPr>
+          <w:t>lm.nih.gov/</w:t>
         </w:r>
       </w:hyperlink>
       <w:r>
@@ -1710,6 +1902,7 @@
         </w:rPr>
         <w:t xml:space="preserve">work through an </w:t>
       </w:r>
+      <w:proofErr w:type="gramStart"/>
       <w:r>
         <w:rPr>
           <w:rFonts w:ascii="Helvetica Neue" w:hAnsi="Helvetica Neue" w:cs="Courier New"/>
@@ -1719,15 +1912,27 @@
           <w:szCs w:val="22"/>
           <w:lang w:val="en-AU"/>
         </w:rPr>
-        <w:t xml:space="preserve">in silico </w:t>
-      </w:r>
-      <w:r>
-        <w:rPr>
-          <w:rFonts w:ascii="Helvetica Neue" w:hAnsi="Helvetica Neue" w:cs="Courier New"/>
+        <w:t>in silico</w:t>
+      </w:r>
+      <w:proofErr w:type="gramEnd"/>
+      <w:r>
+        <w:rPr>
+          <w:rFonts w:ascii="Helvetica Neue" w:hAnsi="Helvetica Neue" w:cs="Courier New"/>
+          <w:i/>
+          <w:iCs/>
           <w:sz w:val="22"/>
           <w:szCs w:val="22"/>
           <w:lang w:val="en-AU"/>
         </w:rPr>
+        <w:t xml:space="preserve"> </w:t>
+      </w:r>
+      <w:r>
+        <w:rPr>
+          <w:rFonts w:ascii="Helvetica Neue" w:hAnsi="Helvetica Neue" w:cs="Courier New"/>
+          <w:sz w:val="22"/>
+          <w:szCs w:val="22"/>
+          <w:lang w:val="en-AU"/>
+        </w:rPr>
         <w:t xml:space="preserve">analysis </w:t>
       </w:r>
       <w:r>
@@ -1746,7 +1951,27 @@
           <w:szCs w:val="22"/>
           <w:lang w:val="en-AU"/>
         </w:rPr>
-        <w:t>classify each piece of evidence as whether it suggests the variant is pathogenic, benign, or uncertain. Colour evidence accordingly, with red suggesting pathogenic, green suggesting benign, and black uncertain.</w:t>
+        <w:t xml:space="preserve">classify each piece of evidence as whether it suggests the variant is pathogenic, benign, or uncertain. Colour </w:t>
+      </w:r>
+      <w:proofErr w:type="gramStart"/>
+      <w:r>
+        <w:rPr>
+          <w:rFonts w:ascii="Helvetica Neue" w:hAnsi="Helvetica Neue" w:cs="Courier New"/>
+          <w:sz w:val="22"/>
+          <w:szCs w:val="22"/>
+          <w:lang w:val="en-AU"/>
+        </w:rPr>
+        <w:t>evidence</w:t>
+      </w:r>
+      <w:proofErr w:type="gramEnd"/>
+      <w:r>
+        <w:rPr>
+          <w:rFonts w:ascii="Helvetica Neue" w:hAnsi="Helvetica Neue" w:cs="Courier New"/>
+          <w:sz w:val="22"/>
+          <w:szCs w:val="22"/>
+          <w:lang w:val="en-AU"/>
+        </w:rPr>
+        <w:t xml:space="preserve"> accordingly, with red suggesting pathogenic, green suggesting benign, and black uncertain.</w:t>
       </w:r>
     </w:p>
     <w:p>
@@ -1796,14 +2021,14 @@
         <w:tblLook w:val="04A0" w:firstRow="1" w:lastRow="0" w:firstColumn="1" w:lastColumn="0" w:noHBand="0" w:noVBand="1"/>
       </w:tblPr>
       <w:tblGrid>
-        <w:gridCol w:w="1413"/>
-        <w:gridCol w:w="2775"/>
-        <w:gridCol w:w="2142"/>
-        <w:gridCol w:w="1737"/>
-        <w:gridCol w:w="1257"/>
+        <w:gridCol w:w="1408"/>
+        <w:gridCol w:w="2755"/>
+        <w:gridCol w:w="2127"/>
+        <w:gridCol w:w="1732"/>
+        <w:gridCol w:w="1331"/>
         <w:gridCol w:w="1178"/>
-        <w:gridCol w:w="2251"/>
-        <w:gridCol w:w="2693"/>
+        <w:gridCol w:w="2238"/>
+        <w:gridCol w:w="2677"/>
       </w:tblGrid>
       <w:tr>
         <w:trPr>
@@ -1921,6 +2146,7 @@
                 <w:szCs w:val="22"/>
               </w:rPr>
             </w:pPr>
+            <w:proofErr w:type="spellStart"/>
             <w:r>
               <w:rPr>
                 <w:rFonts w:ascii="Helvetica Neue" w:hAnsi="Helvetica Neue"/>
@@ -1929,7 +2155,18 @@
                 <w:sz w:val="22"/>
                 <w:szCs w:val="22"/>
               </w:rPr>
-              <w:t xml:space="preserve">Gnomad </w:t>
+              <w:t>Gnomad</w:t>
+            </w:r>
+            <w:proofErr w:type="spellEnd"/>
+            <w:r>
+              <w:rPr>
+                <w:rFonts w:ascii="Helvetica Neue" w:hAnsi="Helvetica Neue"/>
+                <w:b/>
+                <w:color w:val="000000" w:themeColor="text1"/>
+                <w:sz w:val="22"/>
+                <w:szCs w:val="22"/>
+              </w:rPr>
+              <w:t xml:space="preserve"> </w:t>
             </w:r>
             <w:r>
               <w:rPr>
@@ -2007,6 +2244,7 @@
                 <w:szCs w:val="22"/>
               </w:rPr>
             </w:pPr>
+            <w:proofErr w:type="spellStart"/>
             <w:r>
               <w:rPr>
                 <w:rFonts w:ascii="Helvetica Neue" w:hAnsi="Helvetica Neue"/>
@@ -2027,6 +2265,7 @@
               </w:rPr>
               <w:t>olyphen</w:t>
             </w:r>
+            <w:proofErr w:type="spellEnd"/>
             <w:r>
               <w:rPr>
                 <w:rFonts w:ascii="Helvetica Neue" w:hAnsi="Helvetica Neue"/>
@@ -2083,6 +2322,7 @@
                 <w:szCs w:val="22"/>
               </w:rPr>
             </w:pPr>
+            <w:proofErr w:type="spellStart"/>
             <w:r>
               <w:rPr>
                 <w:rFonts w:ascii="Helvetica Neue" w:hAnsi="Helvetica Neue"/>
@@ -2091,7 +2331,18 @@
                 <w:sz w:val="22"/>
                 <w:szCs w:val="22"/>
               </w:rPr>
-              <w:t>Clinvar pathogenicity rating</w:t>
+              <w:t>Clinvar</w:t>
+            </w:r>
+            <w:proofErr w:type="spellEnd"/>
+            <w:r>
+              <w:rPr>
+                <w:rFonts w:ascii="Helvetica Neue" w:hAnsi="Helvetica Neue"/>
+                <w:b/>
+                <w:color w:val="000000" w:themeColor="text1"/>
+                <w:sz w:val="22"/>
+                <w:szCs w:val="22"/>
+              </w:rPr>
+              <w:t xml:space="preserve"> pathogenicity rating</w:t>
             </w:r>
           </w:p>
         </w:tc>
@@ -2159,6 +2410,15 @@
                 <w:szCs w:val="22"/>
               </w:rPr>
             </w:pPr>
+            <w:r>
+              <w:rPr>
+                <w:rFonts w:ascii="Helvetica Neue" w:hAnsi="Helvetica Neue"/>
+                <w:color w:val="000000" w:themeColor="text1"/>
+                <w:sz w:val="22"/>
+                <w:szCs w:val="22"/>
+              </w:rPr>
+              <w:t>None</w:t>
+            </w:r>
           </w:p>
         </w:tc>
         <w:tc>
@@ -2176,6 +2436,15 @@
                 <w:szCs w:val="22"/>
               </w:rPr>
             </w:pPr>
+            <w:r>
+              <w:rPr>
+                <w:rFonts w:ascii="Helvetica Neue" w:hAnsi="Helvetica Neue"/>
+                <w:color w:val="000000" w:themeColor="text1"/>
+                <w:sz w:val="22"/>
+                <w:szCs w:val="22"/>
+              </w:rPr>
+              <w:t>None</w:t>
+            </w:r>
           </w:p>
         </w:tc>
         <w:tc>
@@ -2193,6 +2462,15 @@
                 <w:szCs w:val="22"/>
               </w:rPr>
             </w:pPr>
+            <w:r>
+              <w:rPr>
+                <w:rFonts w:ascii="Helvetica Neue" w:hAnsi="Helvetica Neue"/>
+                <w:color w:val="000000" w:themeColor="text1"/>
+                <w:sz w:val="22"/>
+                <w:szCs w:val="22"/>
+              </w:rPr>
+              <w:t>N/A</w:t>
+            </w:r>
           </w:p>
         </w:tc>
         <w:tc>
@@ -2210,6 +2488,15 @@
                 <w:szCs w:val="22"/>
               </w:rPr>
             </w:pPr>
+            <w:r>
+              <w:rPr>
+                <w:rFonts w:ascii="Helvetica Neue" w:hAnsi="Helvetica Neue"/>
+                <w:color w:val="000000" w:themeColor="text1"/>
+                <w:sz w:val="22"/>
+                <w:szCs w:val="22"/>
+              </w:rPr>
+              <w:t>N/A</w:t>
+            </w:r>
           </w:p>
         </w:tc>
         <w:tc>
@@ -2227,6 +2514,15 @@
                 <w:szCs w:val="22"/>
               </w:rPr>
             </w:pPr>
+            <w:r>
+              <w:rPr>
+                <w:rFonts w:ascii="Helvetica Neue" w:hAnsi="Helvetica Neue"/>
+                <w:color w:val="000000" w:themeColor="text1"/>
+                <w:sz w:val="22"/>
+                <w:szCs w:val="22"/>
+              </w:rPr>
+              <w:t>N/A</w:t>
+            </w:r>
           </w:p>
         </w:tc>
         <w:tc>
@@ -2244,6 +2540,15 @@
                 <w:szCs w:val="22"/>
               </w:rPr>
             </w:pPr>
+            <w:r>
+              <w:rPr>
+                <w:rFonts w:ascii="Helvetica Neue" w:hAnsi="Helvetica Neue"/>
+                <w:color w:val="000000" w:themeColor="text1"/>
+                <w:sz w:val="22"/>
+                <w:szCs w:val="22"/>
+              </w:rPr>
+              <w:t>Not pathogenic</w:t>
+            </w:r>
           </w:p>
         </w:tc>
         <w:tc>
@@ -2261,6 +2566,15 @@
                 <w:szCs w:val="22"/>
               </w:rPr>
             </w:pPr>
+            <w:r>
+              <w:rPr>
+                <w:rFonts w:ascii="Helvetica Neue" w:hAnsi="Helvetica Neue"/>
+                <w:color w:val="000000" w:themeColor="text1"/>
+                <w:sz w:val="22"/>
+                <w:szCs w:val="22"/>
+              </w:rPr>
+              <w:t>N/A</w:t>
+            </w:r>
           </w:p>
         </w:tc>
       </w:tr>
@@ -2327,6 +2641,15 @@
                 <w:szCs w:val="22"/>
               </w:rPr>
             </w:pPr>
+            <w:r>
+              <w:rPr>
+                <w:rFonts w:ascii="Helvetica Neue" w:hAnsi="Helvetica Neue"/>
+                <w:color w:val="000000" w:themeColor="text1"/>
+                <w:sz w:val="22"/>
+                <w:szCs w:val="22"/>
+              </w:rPr>
+              <w:t>c.1861A&gt;G</w:t>
+            </w:r>
           </w:p>
         </w:tc>
         <w:tc>
@@ -2344,6 +2667,26 @@
                 <w:szCs w:val="22"/>
               </w:rPr>
             </w:pPr>
+            <w:proofErr w:type="gramStart"/>
+            <w:r>
+              <w:rPr>
+                <w:rFonts w:ascii="Helvetica Neue" w:hAnsi="Helvetica Neue"/>
+                <w:color w:val="000000" w:themeColor="text1"/>
+                <w:sz w:val="22"/>
+                <w:szCs w:val="22"/>
+              </w:rPr>
+              <w:t>p.S</w:t>
+            </w:r>
+            <w:proofErr w:type="gramEnd"/>
+            <w:r>
+              <w:rPr>
+                <w:rFonts w:ascii="Helvetica Neue" w:hAnsi="Helvetica Neue"/>
+                <w:color w:val="000000" w:themeColor="text1"/>
+                <w:sz w:val="22"/>
+                <w:szCs w:val="22"/>
+              </w:rPr>
+              <w:t>621G</w:t>
+            </w:r>
           </w:p>
         </w:tc>
         <w:tc>
@@ -2361,6 +2704,33 @@
                 <w:szCs w:val="22"/>
               </w:rPr>
             </w:pPr>
+            <w:r>
+              <w:rPr>
+                <w:rFonts w:ascii="Helvetica Neue" w:hAnsi="Helvetica Neue"/>
+                <w:color w:val="000000" w:themeColor="text1"/>
+                <w:sz w:val="22"/>
+                <w:szCs w:val="22"/>
+              </w:rPr>
+              <w:t>4.29e-5</w:t>
+            </w:r>
+            <w:r>
+              <w:rPr>
+                <w:rFonts w:ascii="Helvetica Neue" w:hAnsi="Helvetica Neue"/>
+                <w:color w:val="000000" w:themeColor="text1"/>
+                <w:sz w:val="22"/>
+                <w:szCs w:val="22"/>
+              </w:rPr>
+              <w:t xml:space="preserve"> </w:t>
+            </w:r>
+            <w:r>
+              <w:rPr>
+                <w:rFonts w:ascii="Helvetica Neue" w:hAnsi="Helvetica Neue"/>
+                <w:color w:val="000000" w:themeColor="text1"/>
+                <w:sz w:val="22"/>
+                <w:szCs w:val="22"/>
+              </w:rPr>
+              <w:t>(Pathogenic)</w:t>
+            </w:r>
           </w:p>
         </w:tc>
         <w:tc>
@@ -2378,6 +2748,24 @@
                 <w:szCs w:val="22"/>
               </w:rPr>
             </w:pPr>
+            <w:r>
+              <w:rPr>
+                <w:rFonts w:ascii="Helvetica Neue" w:hAnsi="Helvetica Neue"/>
+                <w:color w:val="000000" w:themeColor="text1"/>
+                <w:sz w:val="22"/>
+                <w:szCs w:val="22"/>
+              </w:rPr>
+              <w:t>AFFECT PROTEIN FUNCTION</w:t>
+            </w:r>
+            <w:r>
+              <w:rPr>
+                <w:rFonts w:ascii="Helvetica Neue" w:hAnsi="Helvetica Neue"/>
+                <w:color w:val="000000" w:themeColor="text1"/>
+                <w:sz w:val="22"/>
+                <w:szCs w:val="22"/>
+              </w:rPr>
+              <w:t xml:space="preserve"> (0.01)</w:t>
+            </w:r>
           </w:p>
         </w:tc>
         <w:tc>
@@ -2395,11 +2783,21 @@
                 <w:szCs w:val="22"/>
               </w:rPr>
             </w:pPr>
+            <w:r>
+              <w:rPr>
+                <w:rFonts w:ascii="Helvetica Neue" w:hAnsi="Helvetica Neue"/>
+                <w:color w:val="000000" w:themeColor="text1"/>
+                <w:sz w:val="22"/>
+                <w:szCs w:val="22"/>
+              </w:rPr>
+              <w:t>0.227 benign</w:t>
+            </w:r>
           </w:p>
         </w:tc>
         <w:tc>
           <w:tcPr>
             <w:tcW w:w="2251" w:type="dxa"/>
+            <w:shd w:val="clear" w:color="auto" w:fill="auto"/>
           </w:tcPr>
           <w:p>
             <w:pPr>
@@ -2412,6 +2810,15 @@
                 <w:szCs w:val="22"/>
               </w:rPr>
             </w:pPr>
+            <w:r>
+              <w:rPr>
+                <w:rFonts w:ascii="Helvetica Neue" w:hAnsi="Helvetica Neue"/>
+                <w:color w:val="000000" w:themeColor="text1"/>
+                <w:sz w:val="22"/>
+                <w:szCs w:val="22"/>
+              </w:rPr>
+              <w:t>Unsure</w:t>
+            </w:r>
           </w:p>
         </w:tc>
         <w:tc>
@@ -2429,6 +2836,15 @@
                 <w:szCs w:val="22"/>
               </w:rPr>
             </w:pPr>
+            <w:r>
+              <w:rPr>
+                <w:rFonts w:ascii="Helvetica Neue" w:hAnsi="Helvetica Neue"/>
+                <w:color w:val="000000" w:themeColor="text1"/>
+                <w:sz w:val="22"/>
+                <w:szCs w:val="22"/>
+              </w:rPr>
+              <w:t>Pathogenic</w:t>
+            </w:r>
           </w:p>
         </w:tc>
       </w:tr>
@@ -2495,6 +2911,15 @@
                 <w:szCs w:val="22"/>
               </w:rPr>
             </w:pPr>
+            <w:r>
+              <w:rPr>
+                <w:rFonts w:ascii="Helvetica Neue" w:hAnsi="Helvetica Neue"/>
+                <w:color w:val="000000" w:themeColor="text1"/>
+                <w:sz w:val="22"/>
+                <w:szCs w:val="22"/>
+              </w:rPr>
+              <w:t>c.583A&gt;C</w:t>
+            </w:r>
           </w:p>
         </w:tc>
         <w:tc>
@@ -2512,6 +2937,26 @@
                 <w:szCs w:val="22"/>
               </w:rPr>
             </w:pPr>
+            <w:proofErr w:type="gramStart"/>
+            <w:r>
+              <w:rPr>
+                <w:rFonts w:ascii="Helvetica Neue" w:hAnsi="Helvetica Neue"/>
+                <w:color w:val="000000" w:themeColor="text1"/>
+                <w:sz w:val="22"/>
+                <w:szCs w:val="22"/>
+              </w:rPr>
+              <w:t>p.S</w:t>
+            </w:r>
+            <w:proofErr w:type="gramEnd"/>
+            <w:r>
+              <w:rPr>
+                <w:rFonts w:ascii="Helvetica Neue" w:hAnsi="Helvetica Neue"/>
+                <w:color w:val="000000" w:themeColor="text1"/>
+                <w:sz w:val="22"/>
+                <w:szCs w:val="22"/>
+              </w:rPr>
+              <w:t>195R</w:t>
+            </w:r>
           </w:p>
         </w:tc>
         <w:tc>
@@ -2529,6 +2974,24 @@
                 <w:szCs w:val="22"/>
               </w:rPr>
             </w:pPr>
+            <w:r>
+              <w:rPr>
+                <w:rFonts w:ascii="Helvetica Neue" w:hAnsi="Helvetica Neue"/>
+                <w:color w:val="000000" w:themeColor="text1"/>
+                <w:sz w:val="22"/>
+                <w:szCs w:val="22"/>
+              </w:rPr>
+              <w:t>7.07e-6</w:t>
+            </w:r>
+            <w:r>
+              <w:rPr>
+                <w:rFonts w:ascii="Helvetica Neue" w:hAnsi="Helvetica Neue"/>
+                <w:color w:val="000000" w:themeColor="text1"/>
+                <w:sz w:val="22"/>
+                <w:szCs w:val="22"/>
+              </w:rPr>
+              <w:t xml:space="preserve"> (Pathogenic)</w:t>
+            </w:r>
           </w:p>
         </w:tc>
         <w:tc>
@@ -2546,6 +3009,24 @@
                 <w:szCs w:val="22"/>
               </w:rPr>
             </w:pPr>
+            <w:r>
+              <w:rPr>
+                <w:rFonts w:ascii="Helvetica Neue" w:hAnsi="Helvetica Neue"/>
+                <w:color w:val="000000" w:themeColor="text1"/>
+                <w:sz w:val="22"/>
+                <w:szCs w:val="22"/>
+              </w:rPr>
+              <w:t>AFFECT PROTEIN FUNCTION</w:t>
+            </w:r>
+            <w:r>
+              <w:rPr>
+                <w:rFonts w:ascii="Helvetica Neue" w:hAnsi="Helvetica Neue"/>
+                <w:color w:val="000000" w:themeColor="text1"/>
+                <w:sz w:val="22"/>
+                <w:szCs w:val="22"/>
+              </w:rPr>
+              <w:t xml:space="preserve"> (0.00)</w:t>
+            </w:r>
           </w:p>
         </w:tc>
         <w:tc>
@@ -2563,11 +3044,21 @@
                 <w:szCs w:val="22"/>
               </w:rPr>
             </w:pPr>
+            <w:r>
+              <w:rPr>
+                <w:rFonts w:ascii="Helvetica Neue" w:hAnsi="Helvetica Neue"/>
+                <w:color w:val="000000" w:themeColor="text1"/>
+                <w:sz w:val="22"/>
+                <w:szCs w:val="22"/>
+              </w:rPr>
+              <w:t>0.684 possibly damaging</w:t>
+            </w:r>
           </w:p>
         </w:tc>
         <w:tc>
           <w:tcPr>
             <w:tcW w:w="2251" w:type="dxa"/>
+            <w:shd w:val="clear" w:color="auto" w:fill="auto"/>
           </w:tcPr>
           <w:p>
             <w:pPr>
@@ -2580,6 +3071,15 @@
                 <w:szCs w:val="22"/>
               </w:rPr>
             </w:pPr>
+            <w:r>
+              <w:rPr>
+                <w:rFonts w:ascii="Helvetica Neue" w:hAnsi="Helvetica Neue"/>
+                <w:color w:val="000000" w:themeColor="text1"/>
+                <w:sz w:val="22"/>
+                <w:szCs w:val="22"/>
+              </w:rPr>
+              <w:t>Unsure</w:t>
+            </w:r>
           </w:p>
         </w:tc>
         <w:tc>
@@ -2597,6 +3097,15 @@
                 <w:szCs w:val="22"/>
               </w:rPr>
             </w:pPr>
+            <w:r>
+              <w:rPr>
+                <w:rFonts w:ascii="Helvetica Neue" w:hAnsi="Helvetica Neue"/>
+                <w:color w:val="000000" w:themeColor="text1"/>
+                <w:sz w:val="22"/>
+                <w:szCs w:val="22"/>
+              </w:rPr>
+              <w:t>Pathogenic</w:t>
+            </w:r>
           </w:p>
         </w:tc>
       </w:tr>
@@ -2663,6 +3172,15 @@
                 <w:szCs w:val="22"/>
               </w:rPr>
             </w:pPr>
+            <w:r>
+              <w:rPr>
+                <w:rFonts w:ascii="Helvetica Neue" w:hAnsi="Helvetica Neue"/>
+                <w:color w:val="000000" w:themeColor="text1"/>
+                <w:sz w:val="22"/>
+                <w:szCs w:val="22"/>
+              </w:rPr>
+              <w:t>c.1721G&gt;A</w:t>
+            </w:r>
           </w:p>
         </w:tc>
         <w:tc>
@@ -2680,6 +3198,26 @@
                 <w:szCs w:val="22"/>
               </w:rPr>
             </w:pPr>
+            <w:proofErr w:type="gramStart"/>
+            <w:r>
+              <w:rPr>
+                <w:rFonts w:ascii="Helvetica Neue" w:hAnsi="Helvetica Neue"/>
+                <w:color w:val="000000" w:themeColor="text1"/>
+                <w:sz w:val="22"/>
+                <w:szCs w:val="22"/>
+              </w:rPr>
+              <w:t>p.R</w:t>
+            </w:r>
+            <w:proofErr w:type="gramEnd"/>
+            <w:r>
+              <w:rPr>
+                <w:rFonts w:ascii="Helvetica Neue" w:hAnsi="Helvetica Neue"/>
+                <w:color w:val="000000" w:themeColor="text1"/>
+                <w:sz w:val="22"/>
+                <w:szCs w:val="22"/>
+              </w:rPr>
+              <w:t>574Q</w:t>
+            </w:r>
           </w:p>
         </w:tc>
         <w:tc>
@@ -2697,6 +3235,24 @@
                 <w:szCs w:val="22"/>
               </w:rPr>
             </w:pPr>
+            <w:r>
+              <w:rPr>
+                <w:rFonts w:ascii="Helvetica Neue" w:hAnsi="Helvetica Neue"/>
+                <w:color w:val="000000" w:themeColor="text1"/>
+                <w:sz w:val="22"/>
+                <w:szCs w:val="22"/>
+              </w:rPr>
+              <w:t>6.90e-5</w:t>
+            </w:r>
+            <w:r>
+              <w:rPr>
+                <w:rFonts w:ascii="Helvetica Neue" w:hAnsi="Helvetica Neue"/>
+                <w:color w:val="000000" w:themeColor="text1"/>
+                <w:sz w:val="22"/>
+                <w:szCs w:val="22"/>
+              </w:rPr>
+              <w:t xml:space="preserve"> (missense)</w:t>
+            </w:r>
           </w:p>
         </w:tc>
         <w:tc>
@@ -2714,6 +3270,24 @@
                 <w:szCs w:val="22"/>
               </w:rPr>
             </w:pPr>
+            <w:r>
+              <w:rPr>
+                <w:rFonts w:ascii="Helvetica Neue" w:hAnsi="Helvetica Neue"/>
+                <w:color w:val="000000" w:themeColor="text1"/>
+                <w:sz w:val="22"/>
+                <w:szCs w:val="22"/>
+              </w:rPr>
+              <w:t>AFFECT PROTEIN FUNCTION</w:t>
+            </w:r>
+            <w:r>
+              <w:rPr>
+                <w:rFonts w:ascii="Helvetica Neue" w:hAnsi="Helvetica Neue"/>
+                <w:color w:val="000000" w:themeColor="text1"/>
+                <w:sz w:val="22"/>
+                <w:szCs w:val="22"/>
+              </w:rPr>
+              <w:t xml:space="preserve"> (0.00)</w:t>
+            </w:r>
           </w:p>
         </w:tc>
         <w:tc>
@@ -2731,11 +3305,21 @@
                 <w:szCs w:val="22"/>
               </w:rPr>
             </w:pPr>
+            <w:r>
+              <w:rPr>
+                <w:rFonts w:ascii="Helvetica Neue" w:hAnsi="Helvetica Neue"/>
+                <w:color w:val="000000" w:themeColor="text1"/>
+                <w:sz w:val="22"/>
+                <w:szCs w:val="22"/>
+              </w:rPr>
+              <w:t>1.00 probably damaging</w:t>
+            </w:r>
           </w:p>
         </w:tc>
         <w:tc>
           <w:tcPr>
             <w:tcW w:w="2251" w:type="dxa"/>
+            <w:shd w:val="clear" w:color="auto" w:fill="auto"/>
           </w:tcPr>
           <w:p>
             <w:pPr>
@@ -2748,6 +3332,15 @@
                 <w:szCs w:val="22"/>
               </w:rPr>
             </w:pPr>
+            <w:r>
+              <w:rPr>
+                <w:rFonts w:ascii="Helvetica Neue" w:hAnsi="Helvetica Neue"/>
+                <w:color w:val="000000" w:themeColor="text1"/>
+                <w:sz w:val="22"/>
+                <w:szCs w:val="22"/>
+              </w:rPr>
+              <w:t>Unsure</w:t>
+            </w:r>
           </w:p>
         </w:tc>
         <w:tc>
@@ -2765,6 +3358,15 @@
                 <w:szCs w:val="22"/>
               </w:rPr>
             </w:pPr>
+            <w:r>
+              <w:rPr>
+                <w:rFonts w:ascii="Helvetica Neue" w:hAnsi="Helvetica Neue"/>
+                <w:color w:val="000000" w:themeColor="text1"/>
+                <w:sz w:val="22"/>
+                <w:szCs w:val="22"/>
+              </w:rPr>
+              <w:t>Not in dataset</w:t>
+            </w:r>
           </w:p>
         </w:tc>
       </w:tr>
@@ -3311,7 +3913,25 @@
           <w:sz w:val="22"/>
           <w:szCs w:val="22"/>
         </w:rPr>
-        <w:t xml:space="preserve"> Kabashi et al., </w:t>
+        <w:t xml:space="preserve"> </w:t>
+      </w:r>
+      <w:proofErr w:type="spellStart"/>
+      <w:r>
+        <w:rPr>
+          <w:rFonts w:ascii="Helvetica Neue" w:hAnsi="Helvetica Neue" w:cs="Courier New"/>
+          <w:sz w:val="22"/>
+          <w:szCs w:val="22"/>
+        </w:rPr>
+        <w:t>Kabashi</w:t>
+      </w:r>
+      <w:proofErr w:type="spellEnd"/>
+      <w:r>
+        <w:rPr>
+          <w:rFonts w:ascii="Helvetica Neue" w:hAnsi="Helvetica Neue" w:cs="Courier New"/>
+          <w:sz w:val="22"/>
+          <w:szCs w:val="22"/>
+        </w:rPr>
+        <w:t xml:space="preserve"> et al., </w:t>
       </w:r>
       <w:r>
         <w:rPr>
@@ -3490,7 +4110,43 @@
           <w:sz w:val="22"/>
           <w:szCs w:val="22"/>
         </w:rPr>
-        <w:t xml:space="preserve">analysis compare to your </w:t>
+        <w:t xml:space="preserve">analysis </w:t>
+      </w:r>
+      <w:proofErr w:type="gramStart"/>
+      <w:r>
+        <w:rPr>
+          <w:rFonts w:ascii="Helvetica Neue" w:hAnsi="Helvetica Neue" w:cs="Courier New"/>
+          <w:sz w:val="22"/>
+          <w:szCs w:val="22"/>
+        </w:rPr>
+        <w:t>compare</w:t>
+      </w:r>
+      <w:proofErr w:type="gramEnd"/>
+      <w:r>
+        <w:rPr>
+          <w:rFonts w:ascii="Helvetica Neue" w:hAnsi="Helvetica Neue" w:cs="Courier New"/>
+          <w:sz w:val="22"/>
+          <w:szCs w:val="22"/>
+        </w:rPr>
+        <w:t xml:space="preserve"> to </w:t>
+      </w:r>
+      <w:proofErr w:type="spellStart"/>
+      <w:r>
+        <w:rPr>
+          <w:rFonts w:ascii="Helvetica Neue" w:hAnsi="Helvetica Neue" w:cs="Courier New"/>
+          <w:sz w:val="22"/>
+          <w:szCs w:val="22"/>
+        </w:rPr>
+        <w:t>your</w:t>
+      </w:r>
+      <w:proofErr w:type="spellEnd"/>
+      <w:r>
+        <w:rPr>
+          <w:rFonts w:ascii="Helvetica Neue" w:hAnsi="Helvetica Neue" w:cs="Courier New"/>
+          <w:sz w:val="22"/>
+          <w:szCs w:val="22"/>
+        </w:rPr>
+        <w:t xml:space="preserve"> </w:t>
       </w:r>
       <w:r>
         <w:rPr>
@@ -3524,14 +4180,14 @@
       <w:tblPr>
         <w:tblStyle w:val="TableGrid"/>
         <w:tblpPr w:leftFromText="180" w:rightFromText="180" w:vertAnchor="text" w:horzAnchor="margin" w:tblpXSpec="center" w:tblpY="21"/>
-        <w:tblW w:w="8067" w:type="dxa"/>
+        <w:tblW w:w="10627" w:type="dxa"/>
         <w:tblLook w:val="04A0" w:firstRow="1" w:lastRow="0" w:firstColumn="1" w:lastColumn="0" w:noHBand="0" w:noVBand="1"/>
       </w:tblPr>
       <w:tblGrid>
         <w:gridCol w:w="1413"/>
         <w:gridCol w:w="2775"/>
         <w:gridCol w:w="2142"/>
-        <w:gridCol w:w="1737"/>
+        <w:gridCol w:w="4297"/>
       </w:tblGrid>
       <w:tr>
         <w:trPr>
@@ -3635,7 +4291,7 @@
         </w:tc>
         <w:tc>
           <w:tcPr>
-            <w:tcW w:w="1737" w:type="dxa"/>
+            <w:tcW w:w="4297" w:type="dxa"/>
           </w:tcPr>
           <w:p>
             <w:pPr>
@@ -3784,7 +4440,7 @@
         </w:tc>
         <w:tc>
           <w:tcPr>
-            <w:tcW w:w="1737" w:type="dxa"/>
+            <w:tcW w:w="4297" w:type="dxa"/>
           </w:tcPr>
           <w:p>
             <w:pPr>
@@ -3925,20 +4581,31 @@
                 <w:szCs w:val="22"/>
               </w:rPr>
             </w:pPr>
-            <w:r>
-              <w:rPr>
-                <w:rFonts w:ascii="Helvetica Neue" w:hAnsi="Helvetica Neue"/>
-                <w:color w:val="000000" w:themeColor="text1"/>
-                <w:sz w:val="22"/>
-                <w:szCs w:val="22"/>
-              </w:rPr>
-              <w:t>p.S621G</w:t>
+            <w:proofErr w:type="gramStart"/>
+            <w:r>
+              <w:rPr>
+                <w:rFonts w:ascii="Helvetica Neue" w:hAnsi="Helvetica Neue"/>
+                <w:color w:val="000000" w:themeColor="text1"/>
+                <w:sz w:val="22"/>
+                <w:szCs w:val="22"/>
+              </w:rPr>
+              <w:t>p.S</w:t>
+            </w:r>
+            <w:proofErr w:type="gramEnd"/>
+            <w:r>
+              <w:rPr>
+                <w:rFonts w:ascii="Helvetica Neue" w:hAnsi="Helvetica Neue"/>
+                <w:color w:val="000000" w:themeColor="text1"/>
+                <w:sz w:val="22"/>
+                <w:szCs w:val="22"/>
+              </w:rPr>
+              <w:t>621G</w:t>
             </w:r>
           </w:p>
         </w:tc>
         <w:tc>
           <w:tcPr>
-            <w:tcW w:w="1737" w:type="dxa"/>
+            <w:tcW w:w="4297" w:type="dxa"/>
           </w:tcPr>
           <w:p>
             <w:pPr>
@@ -3951,6 +4618,46 @@
                 <w:szCs w:val="22"/>
               </w:rPr>
             </w:pPr>
+            <w:proofErr w:type="gramStart"/>
+            <w:r>
+              <w:rPr>
+                <w:rFonts w:ascii="Helvetica Neue" w:hAnsi="Helvetica Neue"/>
+                <w:color w:val="000000" w:themeColor="text1"/>
+                <w:sz w:val="22"/>
+                <w:szCs w:val="22"/>
+              </w:rPr>
+              <w:t>2.01 fold</w:t>
+            </w:r>
+            <w:proofErr w:type="gramEnd"/>
+            <w:r>
+              <w:rPr>
+                <w:rFonts w:ascii="Helvetica Neue" w:hAnsi="Helvetica Neue"/>
+                <w:color w:val="000000" w:themeColor="text1"/>
+                <w:sz w:val="22"/>
+                <w:szCs w:val="22"/>
+              </w:rPr>
+              <w:t xml:space="preserve"> </w:t>
+            </w:r>
+            <w:proofErr w:type="spellStart"/>
+            <w:r>
+              <w:rPr>
+                <w:rFonts w:ascii="Helvetica Neue" w:hAnsi="Helvetica Neue"/>
+                <w:color w:val="000000" w:themeColor="text1"/>
+                <w:sz w:val="22"/>
+                <w:szCs w:val="22"/>
+              </w:rPr>
+              <w:t>abberant</w:t>
+            </w:r>
+            <w:proofErr w:type="spellEnd"/>
+            <w:r>
+              <w:rPr>
+                <w:rFonts w:ascii="Helvetica Neue" w:hAnsi="Helvetica Neue"/>
+                <w:color w:val="000000" w:themeColor="text1"/>
+                <w:sz w:val="22"/>
+                <w:szCs w:val="22"/>
+              </w:rPr>
+              <w:t xml:space="preserve"> branches</w:t>
+            </w:r>
           </w:p>
         </w:tc>
       </w:tr>
@@ -4059,7 +4766,27 @@
                 <w:sz w:val="22"/>
                 <w:szCs w:val="22"/>
               </w:rPr>
-              <w:t xml:space="preserve"> (this prac)</w:t>
+              <w:t xml:space="preserve"> (this </w:t>
+            </w:r>
+            <w:proofErr w:type="spellStart"/>
+            <w:r>
+              <w:rPr>
+                <w:rFonts w:ascii="Helvetica Neue" w:hAnsi="Helvetica Neue"/>
+                <w:color w:val="000000" w:themeColor="text1"/>
+                <w:sz w:val="22"/>
+                <w:szCs w:val="22"/>
+              </w:rPr>
+              <w:t>prac</w:t>
+            </w:r>
+            <w:proofErr w:type="spellEnd"/>
+            <w:r>
+              <w:rPr>
+                <w:rFonts w:ascii="Helvetica Neue" w:hAnsi="Helvetica Neue"/>
+                <w:color w:val="000000" w:themeColor="text1"/>
+                <w:sz w:val="22"/>
+                <w:szCs w:val="22"/>
+              </w:rPr>
+              <w:t>)</w:t>
             </w:r>
             <w:r>
               <w:rPr>
@@ -4105,20 +4832,31 @@
                 <w:szCs w:val="22"/>
               </w:rPr>
             </w:pPr>
-            <w:r>
-              <w:rPr>
-                <w:rFonts w:ascii="Helvetica Neue" w:hAnsi="Helvetica Neue"/>
-                <w:color w:val="000000" w:themeColor="text1"/>
-                <w:sz w:val="22"/>
-                <w:szCs w:val="22"/>
-              </w:rPr>
-              <w:t>p.S195R</w:t>
+            <w:proofErr w:type="gramStart"/>
+            <w:r>
+              <w:rPr>
+                <w:rFonts w:ascii="Helvetica Neue" w:hAnsi="Helvetica Neue"/>
+                <w:color w:val="000000" w:themeColor="text1"/>
+                <w:sz w:val="22"/>
+                <w:szCs w:val="22"/>
+              </w:rPr>
+              <w:t>p.S</w:t>
+            </w:r>
+            <w:proofErr w:type="gramEnd"/>
+            <w:r>
+              <w:rPr>
+                <w:rFonts w:ascii="Helvetica Neue" w:hAnsi="Helvetica Neue"/>
+                <w:color w:val="000000" w:themeColor="text1"/>
+                <w:sz w:val="22"/>
+                <w:szCs w:val="22"/>
+              </w:rPr>
+              <w:t>195R</w:t>
             </w:r>
           </w:p>
         </w:tc>
         <w:tc>
           <w:tcPr>
-            <w:tcW w:w="1737" w:type="dxa"/>
+            <w:tcW w:w="4297" w:type="dxa"/>
           </w:tcPr>
           <w:p>
             <w:pPr>
@@ -4131,6 +4869,46 @@
                 <w:szCs w:val="22"/>
               </w:rPr>
             </w:pPr>
+            <w:proofErr w:type="gramStart"/>
+            <w:r>
+              <w:rPr>
+                <w:rFonts w:ascii="Helvetica Neue" w:hAnsi="Helvetica Neue"/>
+                <w:color w:val="000000" w:themeColor="text1"/>
+                <w:sz w:val="22"/>
+                <w:szCs w:val="22"/>
+              </w:rPr>
+              <w:t>2.4 fold</w:t>
+            </w:r>
+            <w:proofErr w:type="gramEnd"/>
+            <w:r>
+              <w:rPr>
+                <w:rFonts w:ascii="Helvetica Neue" w:hAnsi="Helvetica Neue"/>
+                <w:color w:val="000000" w:themeColor="text1"/>
+                <w:sz w:val="22"/>
+                <w:szCs w:val="22"/>
+              </w:rPr>
+              <w:t xml:space="preserve"> </w:t>
+            </w:r>
+            <w:proofErr w:type="spellStart"/>
+            <w:r>
+              <w:rPr>
+                <w:rFonts w:ascii="Helvetica Neue" w:hAnsi="Helvetica Neue"/>
+                <w:color w:val="000000" w:themeColor="text1"/>
+                <w:sz w:val="22"/>
+                <w:szCs w:val="22"/>
+              </w:rPr>
+              <w:t>abberant</w:t>
+            </w:r>
+            <w:proofErr w:type="spellEnd"/>
+            <w:r>
+              <w:rPr>
+                <w:rFonts w:ascii="Helvetica Neue" w:hAnsi="Helvetica Neue"/>
+                <w:color w:val="000000" w:themeColor="text1"/>
+                <w:sz w:val="22"/>
+                <w:szCs w:val="22"/>
+              </w:rPr>
+              <w:t xml:space="preserve"> branches</w:t>
+            </w:r>
           </w:p>
         </w:tc>
       </w:tr>
@@ -4241,6 +5019,7 @@
                 <w:szCs w:val="22"/>
               </w:rPr>
             </w:pPr>
+            <w:proofErr w:type="gramStart"/>
             <w:r>
               <w:rPr>
                 <w:rFonts w:ascii="Helvetica Neue" w:hAnsi="Helvetica Neue"/>
@@ -4257,7 +5036,17 @@
                 <w:sz w:val="22"/>
                 <w:szCs w:val="22"/>
               </w:rPr>
-              <w:t>R574</w:t>
+              <w:t>R</w:t>
+            </w:r>
+            <w:proofErr w:type="gramEnd"/>
+            <w:r>
+              <w:rPr>
+                <w:rFonts w:ascii="Helvetica Neue" w:hAnsi="Helvetica Neue"/>
+                <w:color w:val="000000" w:themeColor="text1"/>
+                <w:sz w:val="22"/>
+                <w:szCs w:val="22"/>
+              </w:rPr>
+              <w:t>574</w:t>
             </w:r>
             <w:r>
               <w:rPr>
@@ -4272,7 +5061,7 @@
         </w:tc>
         <w:tc>
           <w:tcPr>
-            <w:tcW w:w="1737" w:type="dxa"/>
+            <w:tcW w:w="4297" w:type="dxa"/>
           </w:tcPr>
           <w:p>
             <w:pPr>

</xml_diff>